<commit_message>
Finished typing up the questions.
</commit_message>
<xml_diff>
--- a/BAIST/LEAD3030/Nov 12 PTC.docx
+++ b/BAIST/LEAD3030/Nov 12 PTC.docx
@@ -18,7 +18,7 @@
     </w:p>
     <w:tbl>
       <w:tblPr>
-        <w:tblW w:w="0" w:type="auto"/>
+        <w:tblW w:w="8075" w:type="dxa"/>
         <w:tblBorders>
           <w:top w:val="single" w:sz="4" w:space="0" w:color="auto"/>
           <w:left w:val="single" w:sz="4" w:space="0" w:color="auto"/>
@@ -34,12 +34,12 @@
         <w:gridCol w:w="961"/>
         <w:gridCol w:w="3044"/>
         <w:gridCol w:w="1335"/>
-        <w:gridCol w:w="1599"/>
+        <w:gridCol w:w="1764"/>
       </w:tblGrid>
       <w:tr>
         <w:tc>
           <w:tcPr>
-            <w:tcW w:w="6277" w:type="dxa"/>
+            <w:tcW w:w="4976" w:type="dxa"/>
             <w:gridSpan w:val="3"/>
           </w:tcPr>
           <w:p>
@@ -65,7 +65,7 @@
         </w:tc>
         <w:tc>
           <w:tcPr>
-            <w:tcW w:w="1412" w:type="dxa"/>
+            <w:tcW w:w="1335" w:type="dxa"/>
             <w:shd w:val="clear" w:color="auto" w:fill="auto"/>
           </w:tcPr>
           <w:p>
@@ -87,13 +87,11 @@
               </w:rPr>
               <w:t xml:space="preserve"> E</w:t>
             </w:r>
-            <w:bookmarkStart w:id="0" w:name="_GoBack"/>
-            <w:bookmarkEnd w:id="0"/>
           </w:p>
         </w:tc>
         <w:tc>
           <w:tcPr>
-            <w:tcW w:w="1887" w:type="dxa"/>
+            <w:tcW w:w="1764" w:type="dxa"/>
             <w:shd w:val="clear" w:color="auto" w:fill="auto"/>
           </w:tcPr>
           <w:p>
@@ -108,6 +106,12 @@
                 <w:sz w:val="28"/>
               </w:rPr>
               <w:t>Due Date:</w:t>
+            </w:r>
+            <w:r>
+              <w:rPr>
+                <w:sz w:val="28"/>
+              </w:rPr>
+              <w:t xml:space="preserve"> Nov 12 2013</w:t>
             </w:r>
           </w:p>
         </w:tc>
@@ -115,7 +119,7 @@
       <w:tr>
         <w:tc>
           <w:tcPr>
-            <w:tcW w:w="1062" w:type="dxa"/>
+            <w:tcW w:w="971" w:type="dxa"/>
             <w:shd w:val="clear" w:color="auto" w:fill="auto"/>
           </w:tcPr>
           <w:p>
@@ -141,7 +145,7 @@
         </w:tc>
         <w:tc>
           <w:tcPr>
-            <w:tcW w:w="1031" w:type="dxa"/>
+            <w:tcW w:w="961" w:type="dxa"/>
           </w:tcPr>
           <w:p>
             <w:pPr>
@@ -160,7 +164,7 @@
         </w:tc>
         <w:tc>
           <w:tcPr>
-            <w:tcW w:w="7483" w:type="dxa"/>
+            <w:tcW w:w="6143" w:type="dxa"/>
             <w:gridSpan w:val="3"/>
             <w:shd w:val="clear" w:color="auto" w:fill="auto"/>
           </w:tcPr>
@@ -176,6 +180,12 @@
                 <w:sz w:val="28"/>
               </w:rPr>
               <w:t>Article Title:</w:t>
+            </w:r>
+            <w:r>
+              <w:rPr>
+                <w:sz w:val="28"/>
+              </w:rPr>
+              <w:t xml:space="preserve"> The Allegory Of The Cave</w:t>
             </w:r>
           </w:p>
         </w:tc>
@@ -183,13 +193,42 @@
     </w:tbl>
     <w:p>
       <w:pPr>
-        <w:jc w:val="center"/>
+        <w:pStyle w:val="Heading3"/>
       </w:pPr>
+      <w:r>
+        <w:t>Does Plato consider it easier to change people or ideas?</w:t>
+      </w:r>
+    </w:p>
+    <w:p/>
+    <w:p>
+      <w:pPr>
+        <w:pStyle w:val="Heading3"/>
+      </w:pPr>
+      <w:r>
+        <w:t>Does Plato consider it easier to implement change or maintain the status quo?</w:t>
+      </w:r>
+    </w:p>
+    <w:p/>
+    <w:p>
+      <w:pPr>
+        <w:pStyle w:val="Heading3"/>
+      </w:pPr>
+      <w:r>
+        <w:t>What does Plato consider to be the highest duty of the legislator or leader of the state?</w:t>
+      </w:r>
+    </w:p>
+    <w:p/>
+    <w:p>
+      <w:pPr>
+        <w:pStyle w:val="Heading3"/>
+      </w:pPr>
+      <w:r>
+        <w:t>What role does insight play in defining and influencing change within an organization?</w:t>
+      </w:r>
     </w:p>
     <w:p>
-      <w:pPr>
-        <w:spacing w:line="480" w:lineRule="auto"/>
-      </w:pPr>
+      <w:bookmarkStart w:id="0" w:name="_GoBack"/>
+      <w:bookmarkEnd w:id="0"/>
     </w:p>
     <w:sectPr>
       <w:pgSz w:w="12240" w:h="15840"/>
@@ -597,6 +636,50 @@
       <w:lang w:eastAsia="en-US"/>
     </w:rPr>
   </w:style>
+  <w:style w:type="paragraph" w:styleId="Heading2">
+    <w:name w:val="heading 2"/>
+    <w:basedOn w:val="Normal"/>
+    <w:next w:val="Normal"/>
+    <w:link w:val="Heading2Char"/>
+    <w:uiPriority w:val="9"/>
+    <w:unhideWhenUsed/>
+    <w:qFormat/>
+    <w:rsid w:val="00D2480F"/>
+    <w:pPr>
+      <w:keepNext/>
+      <w:keepLines/>
+      <w:spacing w:before="40" w:after="0"/>
+      <w:outlineLvl w:val="1"/>
+    </w:pPr>
+    <w:rPr>
+      <w:rFonts w:asciiTheme="majorHAnsi" w:eastAsiaTheme="majorEastAsia" w:hAnsiTheme="majorHAnsi" w:cstheme="majorBidi"/>
+      <w:color w:val="2E74B5" w:themeColor="accent1" w:themeShade="BF"/>
+      <w:sz w:val="26"/>
+      <w:szCs w:val="26"/>
+    </w:rPr>
+  </w:style>
+  <w:style w:type="paragraph" w:styleId="Heading3">
+    <w:name w:val="heading 3"/>
+    <w:basedOn w:val="Normal"/>
+    <w:next w:val="Normal"/>
+    <w:link w:val="Heading3Char"/>
+    <w:uiPriority w:val="9"/>
+    <w:unhideWhenUsed/>
+    <w:qFormat/>
+    <w:rsid w:val="00D2480F"/>
+    <w:pPr>
+      <w:keepNext/>
+      <w:keepLines/>
+      <w:spacing w:before="40" w:after="0"/>
+      <w:outlineLvl w:val="2"/>
+    </w:pPr>
+    <w:rPr>
+      <w:rFonts w:asciiTheme="majorHAnsi" w:eastAsiaTheme="majorEastAsia" w:hAnsiTheme="majorHAnsi" w:cstheme="majorBidi"/>
+      <w:color w:val="1F4D78" w:themeColor="accent1" w:themeShade="7F"/>
+      <w:sz w:val="24"/>
+      <w:szCs w:val="24"/>
+    </w:rPr>
+  </w:style>
   <w:style w:type="character" w:default="1" w:styleId="DefaultParagraphFont">
     <w:name w:val="Default Paragraph Font"/>
     <w:uiPriority w:val="1"/>
@@ -646,6 +729,34 @@
         <w:right w:w="108" w:type="dxa"/>
       </w:tblCellMar>
     </w:tblPr>
+  </w:style>
+  <w:style w:type="character" w:customStyle="1" w:styleId="Heading2Char">
+    <w:name w:val="Heading 2 Char"/>
+    <w:basedOn w:val="DefaultParagraphFont"/>
+    <w:link w:val="Heading2"/>
+    <w:uiPriority w:val="9"/>
+    <w:rsid w:val="00D2480F"/>
+    <w:rPr>
+      <w:rFonts w:asciiTheme="majorHAnsi" w:eastAsiaTheme="majorEastAsia" w:hAnsiTheme="majorHAnsi" w:cstheme="majorBidi"/>
+      <w:color w:val="2E74B5" w:themeColor="accent1" w:themeShade="BF"/>
+      <w:sz w:val="26"/>
+      <w:szCs w:val="26"/>
+      <w:lang w:eastAsia="en-US"/>
+    </w:rPr>
+  </w:style>
+  <w:style w:type="character" w:customStyle="1" w:styleId="Heading3Char">
+    <w:name w:val="Heading 3 Char"/>
+    <w:basedOn w:val="DefaultParagraphFont"/>
+    <w:link w:val="Heading3"/>
+    <w:uiPriority w:val="9"/>
+    <w:rsid w:val="00D2480F"/>
+    <w:rPr>
+      <w:rFonts w:asciiTheme="majorHAnsi" w:eastAsiaTheme="majorEastAsia" w:hAnsiTheme="majorHAnsi" w:cstheme="majorBidi"/>
+      <w:color w:val="1F4D78" w:themeColor="accent1" w:themeShade="7F"/>
+      <w:sz w:val="24"/>
+      <w:szCs w:val="24"/>
+      <w:lang w:eastAsia="en-US"/>
+    </w:rPr>
   </w:style>
 </w:styles>
 </file>

</xml_diff>